<commit_message>
Lecture  2 - Basic math and Python
</commit_message>
<xml_diff>
--- a/Notes/Lecture notes.docx
+++ b/Notes/Lecture notes.docx
@@ -15,6 +15,12 @@
         </w:rPr>
         <w:t>1 – Overview lecture, intro to ML</w:t>
       </w:r>
+      <w:r>
+        <w:rPr>
+          <w:lang w:val="en-US"/>
+        </w:rPr>
+        <w:t xml:space="preserve"> (Elin)</w:t>
+      </w:r>
     </w:p>
     <w:p>
       <w:pPr>
@@ -120,12 +126,1539 @@
     </w:p>
     <w:p>
       <w:pPr>
-        <w:rPr>
-          <w:lang w:val="en-US"/>
-        </w:rPr>
-      </w:pPr>
+        <w:pStyle w:val="Rubrik"/>
+        <w:rPr>
+          <w:lang w:val="en-US"/>
+        </w:rPr>
+      </w:pPr>
+      <w:r>
+        <w:rPr>
+          <w:lang w:val="en-US"/>
+        </w:rPr>
+        <w:t xml:space="preserve">2 – </w:t>
+      </w:r>
+      <w:r>
+        <w:rPr>
+          <w:lang w:val="en-US"/>
+        </w:rPr>
+        <w:t>Python and b</w:t>
+      </w:r>
+      <w:r>
+        <w:rPr>
+          <w:lang w:val="en-US"/>
+        </w:rPr>
+        <w:t xml:space="preserve">asic </w:t>
+      </w:r>
+      <w:proofErr w:type="spellStart"/>
+      <w:r>
+        <w:rPr>
+          <w:lang w:val="en-US"/>
+        </w:rPr>
+        <w:t>maths</w:t>
+      </w:r>
+      <w:proofErr w:type="spellEnd"/>
+      <w:r>
+        <w:rPr>
+          <w:lang w:val="en-US"/>
+        </w:rPr>
+        <w:t xml:space="preserve"> (Jacek)</w:t>
+      </w:r>
+    </w:p>
+    <w:p>
+      <w:pPr>
+        <w:pStyle w:val="Rubrik1"/>
+        <w:rPr>
+          <w:lang w:val="en-US"/>
+        </w:rPr>
+      </w:pPr>
+      <w:r>
+        <w:rPr>
+          <w:lang w:val="en-US"/>
+        </w:rPr>
+        <w:t>Python</w:t>
+      </w:r>
+    </w:p>
+    <w:p>
+      <w:pPr>
+        <w:rPr>
+          <w:b/>
+          <w:lang w:val="en-US"/>
+        </w:rPr>
+      </w:pPr>
+      <w:r>
+        <w:rPr>
+          <w:b/>
+          <w:lang w:val="en-US"/>
+        </w:rPr>
+        <w:t>Python version is Python 3.6</w:t>
+      </w:r>
+      <w:r>
+        <w:rPr>
+          <w:b/>
+          <w:lang w:val="en-US"/>
+        </w:rPr>
+        <w:t>.1</w:t>
+      </w:r>
+    </w:p>
+    <w:p>
+      <w:pPr>
+        <w:rPr>
+          <w:lang w:val="en-US"/>
+        </w:rPr>
+      </w:pPr>
+    </w:p>
+    <w:p>
+      <w:pPr>
+        <w:rPr>
+          <w:lang w:val="en-US"/>
+        </w:rPr>
+      </w:pPr>
+      <w:proofErr w:type="spellStart"/>
+      <w:r>
+        <w:rPr>
+          <w:lang w:val="en-US"/>
+        </w:rPr>
+        <w:t>Jupyter</w:t>
+      </w:r>
+      <w:proofErr w:type="spellEnd"/>
+      <w:r>
+        <w:rPr>
+          <w:lang w:val="en-US"/>
+        </w:rPr>
+        <w:t xml:space="preserve"> – Literate programming, combined for reading and programming/compiling</w:t>
+      </w:r>
+    </w:p>
+    <w:p>
+      <w:pPr>
+        <w:rPr>
+          <w:lang w:val="en-US"/>
+        </w:rPr>
+      </w:pPr>
+      <w:r>
+        <w:rPr>
+          <w:lang w:val="en-US"/>
+        </w:rPr>
+        <w:t>You may run single cells and compile cell by cell.</w:t>
+      </w:r>
+    </w:p>
+    <w:p>
+      <w:pPr>
+        <w:rPr>
+          <w:lang w:val="en-US"/>
+        </w:rPr>
+      </w:pPr>
+    </w:p>
+    <w:p>
+      <w:pPr>
+        <w:rPr>
+          <w:lang w:val="en-US"/>
+        </w:rPr>
+      </w:pPr>
+      <w:r>
+        <w:rPr>
+          <w:lang w:val="en-US"/>
+        </w:rPr>
+        <w:t xml:space="preserve">If you want to </w:t>
+      </w:r>
+      <w:r>
+        <w:rPr>
+          <w:b/>
+          <w:lang w:val="en-US"/>
+        </w:rPr>
+        <w:t xml:space="preserve">import all </w:t>
+      </w:r>
+      <w:r>
+        <w:rPr>
+          <w:b/>
+          <w:lang w:val="en-US"/>
+        </w:rPr>
+        <w:t>functions in module</w:t>
+      </w:r>
+      <w:r>
+        <w:rPr>
+          <w:lang w:val="en-US"/>
+        </w:rPr>
+        <w:t>:</w:t>
+      </w:r>
+    </w:p>
+    <w:p>
+      <w:pPr>
+        <w:rPr>
+          <w:lang w:val="en-US"/>
+        </w:rPr>
+      </w:pPr>
+      <w:r>
+        <w:rPr>
+          <w:lang w:val="en-US"/>
+        </w:rPr>
+        <w:t>from math import *</w:t>
+      </w:r>
+    </w:p>
+    <w:p>
+      <w:pPr>
+        <w:rPr>
+          <w:lang w:val="en-US"/>
+        </w:rPr>
+      </w:pPr>
+      <w:r>
+        <w:rPr>
+          <w:lang w:val="en-US"/>
+        </w:rPr>
+        <w:t xml:space="preserve">If you do this you don’t need to write </w:t>
+      </w:r>
+      <w:proofErr w:type="spellStart"/>
+      <w:proofErr w:type="gramStart"/>
+      <w:r>
+        <w:rPr>
+          <w:lang w:val="en-US"/>
+        </w:rPr>
+        <w:t>math.foo</w:t>
+      </w:r>
+      <w:proofErr w:type="spellEnd"/>
+      <w:r>
+        <w:rPr>
+          <w:lang w:val="en-US"/>
+        </w:rPr>
+        <w:t>(</w:t>
+      </w:r>
+      <w:proofErr w:type="gramEnd"/>
+      <w:r>
+        <w:rPr>
+          <w:lang w:val="en-US"/>
+        </w:rPr>
+        <w:t>) but only foo()</w:t>
+      </w:r>
+    </w:p>
+    <w:p>
+      <w:pPr>
+        <w:rPr>
+          <w:lang w:val="en-US"/>
+        </w:rPr>
+      </w:pPr>
+    </w:p>
+    <w:p>
+      <w:pPr>
+        <w:rPr>
+          <w:lang w:val="en-US"/>
+        </w:rPr>
+      </w:pPr>
+      <w:r>
+        <w:rPr>
+          <w:lang w:val="en-US"/>
+        </w:rPr>
+        <w:t>Lists can mix types of elements, [bool, int, String]</w:t>
+      </w:r>
+    </w:p>
+    <w:p>
+      <w:pPr>
+        <w:rPr>
+          <w:lang w:val="en-US"/>
+        </w:rPr>
+      </w:pPr>
+    </w:p>
+    <w:p>
+      <w:pPr>
+        <w:rPr>
+          <w:lang w:val="en-US"/>
+        </w:rPr>
+      </w:pPr>
+      <w:r>
+        <w:rPr>
+          <w:lang w:val="en-US"/>
+        </w:rPr>
+        <w:t>Dictionaries are useful:</w:t>
+      </w:r>
+    </w:p>
+    <w:p>
+      <w:pPr>
+        <w:rPr>
+          <w:lang w:val="en-US"/>
+        </w:rPr>
+      </w:pPr>
+      <w:r>
+        <w:rPr>
+          <w:lang w:val="en-US"/>
+        </w:rPr>
+        <w:t xml:space="preserve">Params = </w:t>
+      </w:r>
+      <w:proofErr w:type="gramStart"/>
+      <w:r>
+        <w:rPr>
+          <w:lang w:val="en-US"/>
+        </w:rPr>
+        <w:t>{ “</w:t>
+      </w:r>
+      <w:proofErr w:type="gramEnd"/>
+      <w:r>
+        <w:rPr>
+          <w:lang w:val="en-US"/>
+        </w:rPr>
+        <w:t>param1” : 1.0,</w:t>
+      </w:r>
+    </w:p>
+    <w:p>
+      <w:pPr>
+        <w:rPr>
+          <w:lang w:val="en-US"/>
+        </w:rPr>
+      </w:pPr>
+      <w:r>
+        <w:rPr>
+          <w:lang w:val="en-US"/>
+        </w:rPr>
+        <w:t xml:space="preserve">                    “param2</w:t>
+      </w:r>
+      <w:proofErr w:type="gramStart"/>
+      <w:r>
+        <w:rPr>
+          <w:lang w:val="en-US"/>
+        </w:rPr>
+        <w:t>”</w:t>
+      </w:r>
+      <w:r>
+        <w:rPr>
+          <w:lang w:val="en-US"/>
+        </w:rPr>
+        <w:t xml:space="preserve"> :</w:t>
+      </w:r>
+      <w:proofErr w:type="gramEnd"/>
+      <w:r>
+        <w:rPr>
+          <w:lang w:val="en-US"/>
+        </w:rPr>
+        <w:t xml:space="preserve"> 2.0 }</w:t>
+      </w:r>
+    </w:p>
+    <w:p>
+      <w:pPr>
+        <w:rPr>
+          <w:lang w:val="en-US"/>
+        </w:rPr>
+      </w:pPr>
+    </w:p>
+    <w:p>
+      <w:pPr>
+        <w:rPr>
+          <w:lang w:val="en-US"/>
+        </w:rPr>
+      </w:pPr>
+      <w:r>
+        <w:rPr>
+          <w:lang w:val="en-US"/>
+        </w:rPr>
+        <w:t>Constructor: def __</w:t>
+      </w:r>
+      <w:proofErr w:type="spellStart"/>
+      <w:r>
+        <w:rPr>
+          <w:lang w:val="en-US"/>
+        </w:rPr>
+        <w:t>init</w:t>
+      </w:r>
+      <w:proofErr w:type="spellEnd"/>
+      <w:r>
+        <w:rPr>
+          <w:lang w:val="en-US"/>
+        </w:rPr>
+        <w:t>__(self)</w:t>
+      </w:r>
+    </w:p>
+    <w:p>
+      <w:pPr>
+        <w:rPr>
+          <w:lang w:val="en-US"/>
+        </w:rPr>
+      </w:pPr>
+      <w:proofErr w:type="spellStart"/>
+      <w:r>
+        <w:rPr>
+          <w:lang w:val="en-US"/>
+        </w:rPr>
+        <w:t>toString</w:t>
+      </w:r>
+      <w:proofErr w:type="spellEnd"/>
+      <w:r>
+        <w:rPr>
+          <w:lang w:val="en-US"/>
+        </w:rPr>
+        <w:t>: def __str__(self)</w:t>
+      </w:r>
+    </w:p>
+    <w:p>
+      <w:pPr>
+        <w:rPr>
+          <w:lang w:val="en-US"/>
+        </w:rPr>
+      </w:pPr>
+      <w:r>
+        <w:rPr>
+          <w:lang w:val="en-US"/>
+        </w:rPr>
+        <w:t>Need to add: self, in beginning of functions</w:t>
+      </w:r>
+    </w:p>
+    <w:p>
+      <w:pPr>
+        <w:rPr>
+          <w:lang w:val="en-US"/>
+        </w:rPr>
+      </w:pPr>
+    </w:p>
+    <w:p>
+      <w:pPr>
+        <w:rPr>
+          <w:b/>
+          <w:lang w:val="en-US"/>
+        </w:rPr>
+      </w:pPr>
+      <w:r>
+        <w:rPr>
+          <w:lang w:val="en-US"/>
+        </w:rPr>
+        <w:t xml:space="preserve">To declare a specific </w:t>
+      </w:r>
+      <w:proofErr w:type="gramStart"/>
+      <w:r>
+        <w:rPr>
+          <w:lang w:val="en-US"/>
+        </w:rPr>
+        <w:t>type</w:t>
+      </w:r>
+      <w:proofErr w:type="gramEnd"/>
+      <w:r>
+        <w:rPr>
+          <w:lang w:val="en-US"/>
+        </w:rPr>
+        <w:t xml:space="preserve"> you can write </w:t>
+      </w:r>
+      <w:proofErr w:type="spellStart"/>
+      <w:r>
+        <w:rPr>
+          <w:b/>
+          <w:lang w:val="en-US"/>
+        </w:rPr>
+        <w:t>dtype</w:t>
+      </w:r>
+      <w:proofErr w:type="spellEnd"/>
+      <w:r>
+        <w:rPr>
+          <w:b/>
+          <w:lang w:val="en-US"/>
+        </w:rPr>
+        <w:t>=type</w:t>
+      </w:r>
+    </w:p>
+    <w:p>
+      <w:pPr>
+        <w:rPr>
+          <w:b/>
+          <w:lang w:val="en-US"/>
+        </w:rPr>
+      </w:pPr>
+    </w:p>
+    <w:p>
+      <w:pPr>
+        <w:pStyle w:val="Rubrik2"/>
+        <w:rPr>
+          <w:lang w:val="en-US"/>
+        </w:rPr>
+      </w:pPr>
+      <w:r>
+        <w:rPr>
+          <w:lang w:val="en-US"/>
+        </w:rPr>
+        <w:t xml:space="preserve">Data </w:t>
+      </w:r>
+    </w:p>
+    <w:p>
+      <w:pPr>
+        <w:rPr>
+          <w:lang w:val="en-US"/>
+        </w:rPr>
+      </w:pPr>
+      <w:r>
+        <w:rPr>
+          <w:lang w:val="en-US"/>
+        </w:rPr>
+        <w:t>CSV, comma separated values, is one common data shape.</w:t>
+      </w:r>
+    </w:p>
+    <w:p>
+      <w:pPr>
+        <w:rPr>
+          <w:lang w:val="en-US"/>
+        </w:rPr>
+      </w:pPr>
+      <w:r>
+        <w:rPr>
+          <w:lang w:val="en-US"/>
+        </w:rPr>
+        <w:t xml:space="preserve">Colon can be a “wildcard” for getting for example a full row or col. Ex. </w:t>
+      </w:r>
+      <w:proofErr w:type="gramStart"/>
+      <w:r>
+        <w:rPr>
+          <w:lang w:val="en-US"/>
+        </w:rPr>
+        <w:t>M[</w:t>
+      </w:r>
+      <w:proofErr w:type="gramEnd"/>
+      <w:r>
+        <w:rPr>
+          <w:lang w:val="en-US"/>
+        </w:rPr>
+        <w:t>1, :]</w:t>
+      </w:r>
+    </w:p>
+    <w:p>
+      <w:pPr>
+        <w:rPr>
+          <w:lang w:val="en-US"/>
+        </w:rPr>
+      </w:pPr>
+    </w:p>
+    <w:p>
+      <w:pPr>
+        <w:pStyle w:val="Rubrik1"/>
+        <w:rPr>
+          <w:lang w:val="en-US"/>
+        </w:rPr>
+      </w:pPr>
+      <w:r>
+        <w:rPr>
+          <w:lang w:val="en-US"/>
+        </w:rPr>
+        <w:t xml:space="preserve">Basic </w:t>
+      </w:r>
+      <w:proofErr w:type="spellStart"/>
+      <w:r>
+        <w:rPr>
+          <w:lang w:val="en-US"/>
+        </w:rPr>
+        <w:t>maths</w:t>
+      </w:r>
+      <w:proofErr w:type="spellEnd"/>
+    </w:p>
+    <w:p>
+      <w:pPr>
+        <w:pStyle w:val="Rubrik2"/>
+        <w:rPr>
+          <w:lang w:val="en-US"/>
+        </w:rPr>
+      </w:pPr>
+      <w:r>
+        <w:rPr>
+          <w:lang w:val="en-US"/>
+        </w:rPr>
+        <w:t>Tensors</w:t>
+      </w:r>
+    </w:p>
+    <w:p>
+      <w:pPr>
+        <w:pStyle w:val="Liststycke"/>
+        <w:numPr>
+          <w:ilvl w:val="0"/>
+          <w:numId w:val="1"/>
+        </w:numPr>
+        <w:rPr>
+          <w:lang w:val="en-US"/>
+        </w:rPr>
+      </w:pPr>
+      <w:r>
+        <w:rPr>
+          <w:lang w:val="en-US"/>
+        </w:rPr>
+        <w:t>Scalar 0D</w:t>
+      </w:r>
+    </w:p>
+    <w:p>
+      <w:pPr>
+        <w:pStyle w:val="Liststycke"/>
+        <w:numPr>
+          <w:ilvl w:val="0"/>
+          <w:numId w:val="1"/>
+        </w:numPr>
+        <w:rPr>
+          <w:lang w:val="en-US"/>
+        </w:rPr>
+      </w:pPr>
+      <w:r>
+        <w:rPr>
+          <w:lang w:val="en-US"/>
+        </w:rPr>
+        <w:t>Vectors 1D</w:t>
+      </w:r>
+    </w:p>
+    <w:p>
+      <w:pPr>
+        <w:pStyle w:val="Liststycke"/>
+        <w:numPr>
+          <w:ilvl w:val="0"/>
+          <w:numId w:val="1"/>
+        </w:numPr>
+        <w:rPr>
+          <w:lang w:val="en-US"/>
+        </w:rPr>
+      </w:pPr>
+      <w:r>
+        <w:rPr>
+          <w:lang w:val="en-US"/>
+        </w:rPr>
+        <w:t>Arrays/matrices 2D</w:t>
+      </w:r>
+    </w:p>
+    <w:p>
+      <w:pPr>
+        <w:pStyle w:val="Liststycke"/>
+        <w:numPr>
+          <w:ilvl w:val="0"/>
+          <w:numId w:val="1"/>
+        </w:numPr>
+        <w:rPr>
+          <w:lang w:val="en-US"/>
+        </w:rPr>
+      </w:pPr>
+      <w:r>
+        <w:rPr>
+          <w:lang w:val="en-US"/>
+        </w:rPr>
+        <w:t>3D tensor</w:t>
+      </w:r>
+      <w:r>
+        <w:rPr>
+          <w:lang w:val="en-US"/>
+        </w:rPr>
+        <w:t>s</w:t>
+      </w:r>
+    </w:p>
+    <w:p>
+      <w:pPr>
+        <w:pStyle w:val="Liststycke"/>
+        <w:numPr>
+          <w:ilvl w:val="0"/>
+          <w:numId w:val="1"/>
+        </w:numPr>
+        <w:rPr>
+          <w:lang w:val="en-US"/>
+        </w:rPr>
+      </w:pPr>
+      <w:r>
+        <w:rPr>
+          <w:lang w:val="en-US"/>
+        </w:rPr>
+        <w:t>4D tensors</w:t>
+      </w:r>
+    </w:p>
+    <w:p>
+      <w:pPr>
+        <w:pStyle w:val="Liststycke"/>
+        <w:numPr>
+          <w:ilvl w:val="0"/>
+          <w:numId w:val="1"/>
+        </w:numPr>
+        <w:rPr>
+          <w:lang w:val="en-US"/>
+        </w:rPr>
+      </w:pPr>
+      <w:r>
+        <w:rPr>
+          <w:lang w:val="en-US"/>
+        </w:rPr>
+        <w:lastRenderedPageBreak/>
+        <w:t>…</w:t>
+      </w:r>
+    </w:p>
+    <w:p>
+      <w:pPr>
+        <w:rPr>
+          <w:lang w:val="en-US"/>
+        </w:rPr>
+      </w:pPr>
+      <w:r>
+        <w:rPr>
+          <w:lang w:val="en-US"/>
+        </w:rPr>
+        <w:t>Usually data is represented in tensors. In this course a 2D tensor but could be way more.</w:t>
+      </w:r>
+    </w:p>
+    <w:p>
+      <w:pPr>
+        <w:rPr>
+          <w:lang w:val="en-US"/>
+        </w:rPr>
+      </w:pPr>
+      <w:r>
+        <w:rPr>
+          <w:lang w:val="en-US"/>
+        </w:rPr>
+        <w:t xml:space="preserve">The concepts of </w:t>
+      </w:r>
+      <w:r>
+        <w:rPr>
+          <w:b/>
+          <w:lang w:val="en-US"/>
+        </w:rPr>
+        <w:t>neighbors</w:t>
+      </w:r>
+      <w:r>
+        <w:rPr>
+          <w:lang w:val="en-US"/>
+        </w:rPr>
+        <w:t xml:space="preserve"> </w:t>
+      </w:r>
+      <w:proofErr w:type="gramStart"/>
+      <w:r>
+        <w:rPr>
+          <w:lang w:val="en-US"/>
+        </w:rPr>
+        <w:t>is</w:t>
+      </w:r>
+      <w:proofErr w:type="gramEnd"/>
+      <w:r>
+        <w:rPr>
+          <w:lang w:val="en-US"/>
+        </w:rPr>
+        <w:t xml:space="preserve"> really important, think of interpreting an image. </w:t>
+      </w:r>
+      <w:proofErr w:type="gramStart"/>
+      <w:r>
+        <w:rPr>
+          <w:lang w:val="en-US"/>
+        </w:rPr>
+        <w:t>This is why</w:t>
+      </w:r>
+      <w:proofErr w:type="gramEnd"/>
+      <w:r>
+        <w:rPr>
+          <w:lang w:val="en-US"/>
+        </w:rPr>
+        <w:t xml:space="preserve"> we don’t want to store an image in a vector but in an array instead. </w:t>
+      </w:r>
+    </w:p>
+    <w:p>
+      <w:pPr>
+        <w:rPr>
+          <w:lang w:val="en-US"/>
+        </w:rPr>
+      </w:pPr>
+    </w:p>
+    <w:p>
+      <w:pPr>
+        <w:pStyle w:val="Rubrik2"/>
+        <w:rPr>
+          <w:lang w:val="en-US"/>
+        </w:rPr>
+      </w:pPr>
+      <w:r>
+        <w:rPr>
+          <w:lang w:val="en-US"/>
+        </w:rPr>
+        <w:t>Tensor operations</w:t>
+      </w:r>
+    </w:p>
+    <w:p>
+      <w:pPr>
+        <w:rPr>
+          <w:b/>
+          <w:lang w:val="en-US"/>
+        </w:rPr>
+      </w:pPr>
+    </w:p>
+    <w:p>
+      <w:pPr>
+        <w:rPr>
+          <w:lang w:val="en-US"/>
+        </w:rPr>
+      </w:pPr>
+      <w:r>
+        <w:rPr>
+          <w:lang w:val="en-US"/>
+        </w:rPr>
+        <w:t xml:space="preserve">The arrays are ordered as </w:t>
+      </w:r>
+      <w:proofErr w:type="gramStart"/>
+      <w:r>
+        <w:rPr>
+          <w:b/>
+          <w:lang w:val="en-US"/>
+        </w:rPr>
+        <w:t>array(</w:t>
+      </w:r>
+      <w:proofErr w:type="gramEnd"/>
+      <w:r>
+        <w:rPr>
+          <w:b/>
+          <w:lang w:val="en-US"/>
+        </w:rPr>
+        <w:t>row, col)</w:t>
+      </w:r>
+      <w:r>
+        <w:rPr>
+          <w:lang w:val="en-US"/>
+        </w:rPr>
+        <w:t>.</w:t>
+      </w:r>
+    </w:p>
+    <w:p>
+      <w:pPr>
+        <w:rPr>
+          <w:lang w:val="en-US"/>
+        </w:rPr>
+      </w:pPr>
+      <w:r>
+        <w:rPr>
+          <w:lang w:val="en-US"/>
+        </w:rPr>
+        <w:t xml:space="preserve">Array addition, multiplications and so on gives </w:t>
+      </w:r>
+      <w:r>
+        <w:rPr>
+          <w:b/>
+          <w:lang w:val="en-US"/>
+        </w:rPr>
+        <w:t xml:space="preserve">scalar </w:t>
+      </w:r>
+      <w:r>
+        <w:rPr>
+          <w:b/>
+          <w:lang w:val="en-US"/>
+        </w:rPr>
+        <w:t>element wise operations.</w:t>
+      </w:r>
+    </w:p>
+    <w:p>
+      <w:pPr>
+        <w:rPr>
+          <w:lang w:val="en-US"/>
+        </w:rPr>
+      </w:pPr>
+      <w:r>
+        <w:rPr>
+          <w:lang w:val="en-US"/>
+        </w:rPr>
+        <w:t xml:space="preserve">We can </w:t>
+      </w:r>
+      <w:r>
+        <w:rPr>
+          <w:b/>
+          <w:lang w:val="en-US"/>
+        </w:rPr>
+        <w:t xml:space="preserve">convert </w:t>
+      </w:r>
+      <w:r>
+        <w:rPr>
+          <w:lang w:val="en-US"/>
+        </w:rPr>
+        <w:t xml:space="preserve">arrays to matrices in order to perform </w:t>
+      </w:r>
+      <w:r>
+        <w:rPr>
+          <w:b/>
+          <w:lang w:val="en-US"/>
+        </w:rPr>
+        <w:t>tensor(</w:t>
+      </w:r>
+      <w:r>
+        <w:rPr>
+          <w:b/>
+          <w:lang w:val="en-US"/>
+        </w:rPr>
+        <w:t>matrix</w:t>
+      </w:r>
+      <w:r>
+        <w:rPr>
+          <w:b/>
+          <w:lang w:val="en-US"/>
+        </w:rPr>
+        <w:t>)</w:t>
+      </w:r>
+      <w:r>
+        <w:rPr>
+          <w:b/>
+          <w:lang w:val="en-US"/>
+        </w:rPr>
+        <w:t xml:space="preserve"> wise operations.</w:t>
+      </w:r>
+    </w:p>
+    <w:p>
+      <w:pPr>
+        <w:rPr>
+          <w:lang w:val="en-US"/>
+        </w:rPr>
+      </w:pPr>
+    </w:p>
+    <w:p>
+      <w:pPr>
+        <w:rPr>
+          <w:lang w:val="en-US"/>
+        </w:rPr>
+      </w:pPr>
+      <w:r>
+        <w:rPr>
+          <w:lang w:val="en-US"/>
+        </w:rPr>
+        <w:t xml:space="preserve">You </w:t>
+      </w:r>
+      <w:r>
+        <w:rPr>
+          <w:b/>
+          <w:lang w:val="en-US"/>
+        </w:rPr>
+        <w:t>need to know</w:t>
+      </w:r>
+      <w:r>
+        <w:rPr>
+          <w:lang w:val="en-US"/>
+        </w:rPr>
+        <w:t xml:space="preserve"> which space you are operating in. Is it </w:t>
+      </w:r>
+      <w:r>
+        <w:rPr>
+          <w:b/>
+          <w:lang w:val="en-US"/>
+        </w:rPr>
+        <w:t>scalar or matrix</w:t>
+      </w:r>
+      <w:r>
+        <w:rPr>
+          <w:lang w:val="en-US"/>
+        </w:rPr>
+        <w:t xml:space="preserve"> space?</w:t>
+      </w:r>
+    </w:p>
+    <w:p>
+      <w:pPr>
+        <w:rPr>
+          <w:lang w:val="en-US"/>
+        </w:rPr>
+      </w:pPr>
+      <w:r>
+        <w:rPr>
+          <w:lang w:val="en-US"/>
+        </w:rPr>
+        <w:t xml:space="preserve">Conversion in Python </w:t>
+      </w:r>
+      <w:r>
+        <w:rPr>
+          <w:b/>
+          <w:lang w:val="en-US"/>
+        </w:rPr>
+        <w:t>M = matrix(A)</w:t>
+      </w:r>
+    </w:p>
+    <w:p>
+      <w:pPr>
+        <w:rPr>
+          <w:b/>
+          <w:lang w:val="en-US"/>
+        </w:rPr>
+      </w:pPr>
+    </w:p>
+    <w:p>
+      <w:pPr>
+        <w:pStyle w:val="Rubrik2"/>
+        <w:rPr>
+          <w:lang w:val="en-US"/>
+        </w:rPr>
+      </w:pPr>
+      <w:r>
+        <w:rPr>
+          <w:lang w:val="en-US"/>
+        </w:rPr>
+        <w:t>Chaining rule for derivation</w:t>
+      </w:r>
+    </w:p>
+    <w:p>
+      <w:pPr>
+        <w:rPr>
+          <w:lang w:val="en-US"/>
+        </w:rPr>
+      </w:pPr>
+      <w:r>
+        <w:rPr>
+          <w:noProof/>
+        </w:rPr>
+        <w:drawing>
+          <wp:inline distT="0" distB="0" distL="0" distR="0" wp14:anchorId="7E21F067" wp14:editId="7710A04B">
+            <wp:extent cx="2371725" cy="485775"/>
+            <wp:effectExtent l="0" t="0" r="9525" b="9525"/>
+            <wp:docPr id="1" name="Bildobjekt 1"/>
+            <wp:cNvGraphicFramePr>
+              <a:graphicFrameLocks xmlns:a="http://schemas.openxmlformats.org/drawingml/2006/main" noChangeAspect="1"/>
+            </wp:cNvGraphicFramePr>
+            <a:graphic xmlns:a="http://schemas.openxmlformats.org/drawingml/2006/main">
+              <a:graphicData uri="http://schemas.openxmlformats.org/drawingml/2006/picture">
+                <pic:pic xmlns:pic="http://schemas.openxmlformats.org/drawingml/2006/picture">
+                  <pic:nvPicPr>
+                    <pic:cNvPr id="1" name=""/>
+                    <pic:cNvPicPr/>
+                  </pic:nvPicPr>
+                  <pic:blipFill>
+                    <a:blip r:embed="rId5"/>
+                    <a:stretch>
+                      <a:fillRect/>
+                    </a:stretch>
+                  </pic:blipFill>
+                  <pic:spPr>
+                    <a:xfrm>
+                      <a:off x="0" y="0"/>
+                      <a:ext cx="2371725" cy="485775"/>
+                    </a:xfrm>
+                    <a:prstGeom prst="rect">
+                      <a:avLst/>
+                    </a:prstGeom>
+                  </pic:spPr>
+                </pic:pic>
+              </a:graphicData>
+            </a:graphic>
+          </wp:inline>
+        </w:drawing>
+      </w:r>
+    </w:p>
+    <w:p>
+      <w:pPr>
+        <w:rPr>
+          <w:noProof/>
+          <w:lang w:val="en-US"/>
+        </w:rPr>
+      </w:pPr>
+      <w:r>
+        <w:rPr>
+          <w:rFonts w:ascii="Arial" w:hAnsi="Arial" w:cs="Arial"/>
+          <w:color w:val="222222"/>
+          <w:sz w:val="21"/>
+          <w:szCs w:val="21"/>
+          <w:shd w:val="clear" w:color="auto" w:fill="FFFFFF"/>
+          <w:lang w:val="en-US"/>
+        </w:rPr>
+        <w:t>This may equivalently be expressed in terms of the variable. Let </w:t>
+      </w:r>
+      <w:r>
+        <w:rPr>
+          <w:rStyle w:val="texhtml"/>
+          <w:i/>
+          <w:iCs/>
+          <w:color w:val="222222"/>
+          <w:sz w:val="25"/>
+          <w:szCs w:val="25"/>
+          <w:shd w:val="clear" w:color="auto" w:fill="FFFFFF"/>
+          <w:lang w:val="en-US"/>
+        </w:rPr>
+        <w:t>F</w:t>
+      </w:r>
+      <w:r>
+        <w:rPr>
+          <w:rStyle w:val="texhtml"/>
+          <w:color w:val="222222"/>
+          <w:sz w:val="25"/>
+          <w:szCs w:val="25"/>
+          <w:shd w:val="clear" w:color="auto" w:fill="FFFFFF"/>
+          <w:lang w:val="en-US"/>
+        </w:rPr>
+        <w:t> = </w:t>
+      </w:r>
+      <w:r>
+        <w:rPr>
+          <w:rStyle w:val="texhtml"/>
+          <w:i/>
+          <w:iCs/>
+          <w:color w:val="222222"/>
+          <w:sz w:val="25"/>
+          <w:szCs w:val="25"/>
+          <w:shd w:val="clear" w:color="auto" w:fill="FFFFFF"/>
+          <w:lang w:val="en-US"/>
+        </w:rPr>
+        <w:t>f</w:t>
+      </w:r>
+      <w:r>
+        <w:rPr>
+          <w:rStyle w:val="texhtml"/>
+          <w:color w:val="222222"/>
+          <w:sz w:val="25"/>
+          <w:szCs w:val="25"/>
+          <w:shd w:val="clear" w:color="auto" w:fill="FFFFFF"/>
+          <w:lang w:val="en-US"/>
+        </w:rPr>
+        <w:t> </w:t>
+      </w:r>
+      <w:r>
+        <w:rPr>
+          <w:rStyle w:val="texhtml"/>
+          <w:rFonts w:ascii="Cambria Math" w:hAnsi="Cambria Math" w:cs="Cambria Math"/>
+          <w:color w:val="222222"/>
+          <w:sz w:val="36"/>
+          <w:szCs w:val="36"/>
+          <w:shd w:val="clear" w:color="auto" w:fill="FFFFFF"/>
+          <w:lang w:val="en-US"/>
+        </w:rPr>
+        <w:t>∘</w:t>
+      </w:r>
+      <w:r>
+        <w:rPr>
+          <w:rStyle w:val="texhtml"/>
+          <w:color w:val="222222"/>
+          <w:sz w:val="25"/>
+          <w:szCs w:val="25"/>
+          <w:shd w:val="clear" w:color="auto" w:fill="FFFFFF"/>
+          <w:lang w:val="en-US"/>
+        </w:rPr>
+        <w:t> </w:t>
+      </w:r>
+      <w:r>
+        <w:rPr>
+          <w:rStyle w:val="texhtml"/>
+          <w:i/>
+          <w:iCs/>
+          <w:color w:val="222222"/>
+          <w:sz w:val="25"/>
+          <w:szCs w:val="25"/>
+          <w:shd w:val="clear" w:color="auto" w:fill="FFFFFF"/>
+          <w:lang w:val="en-US"/>
+        </w:rPr>
+        <w:t>g</w:t>
+      </w:r>
+      <w:r>
+        <w:rPr>
+          <w:rFonts w:ascii="Arial" w:hAnsi="Arial" w:cs="Arial"/>
+          <w:color w:val="222222"/>
+          <w:sz w:val="21"/>
+          <w:szCs w:val="21"/>
+          <w:shd w:val="clear" w:color="auto" w:fill="FFFFFF"/>
+          <w:lang w:val="en-US"/>
+        </w:rPr>
+        <w:t>, or equivalently, </w:t>
+      </w:r>
+      <w:r>
+        <w:rPr>
+          <w:rStyle w:val="texhtml"/>
+          <w:i/>
+          <w:iCs/>
+          <w:color w:val="222222"/>
+          <w:sz w:val="25"/>
+          <w:szCs w:val="25"/>
+          <w:shd w:val="clear" w:color="auto" w:fill="FFFFFF"/>
+          <w:lang w:val="en-US"/>
+        </w:rPr>
+        <w:t>F</w:t>
+      </w:r>
+      <w:r>
+        <w:rPr>
+          <w:rStyle w:val="texhtml"/>
+          <w:color w:val="222222"/>
+          <w:sz w:val="25"/>
+          <w:szCs w:val="25"/>
+          <w:shd w:val="clear" w:color="auto" w:fill="FFFFFF"/>
+          <w:lang w:val="en-US"/>
+        </w:rPr>
+        <w:t>(</w:t>
+      </w:r>
+      <w:r>
+        <w:rPr>
+          <w:rStyle w:val="texhtml"/>
+          <w:i/>
+          <w:iCs/>
+          <w:color w:val="222222"/>
+          <w:sz w:val="25"/>
+          <w:szCs w:val="25"/>
+          <w:shd w:val="clear" w:color="auto" w:fill="FFFFFF"/>
+          <w:lang w:val="en-US"/>
+        </w:rPr>
+        <w:t>x</w:t>
+      </w:r>
+      <w:r>
+        <w:rPr>
+          <w:rStyle w:val="texhtml"/>
+          <w:color w:val="222222"/>
+          <w:sz w:val="25"/>
+          <w:szCs w:val="25"/>
+          <w:shd w:val="clear" w:color="auto" w:fill="FFFFFF"/>
+          <w:lang w:val="en-US"/>
+        </w:rPr>
+        <w:t>) = </w:t>
+      </w:r>
+      <w:r>
+        <w:rPr>
+          <w:rStyle w:val="texhtml"/>
+          <w:i/>
+          <w:iCs/>
+          <w:color w:val="222222"/>
+          <w:sz w:val="25"/>
+          <w:szCs w:val="25"/>
+          <w:shd w:val="clear" w:color="auto" w:fill="FFFFFF"/>
+          <w:lang w:val="en-US"/>
+        </w:rPr>
+        <w:t>f</w:t>
+      </w:r>
+      <w:r>
+        <w:rPr>
+          <w:rStyle w:val="texhtml"/>
+          <w:color w:val="222222"/>
+          <w:sz w:val="25"/>
+          <w:szCs w:val="25"/>
+          <w:shd w:val="clear" w:color="auto" w:fill="FFFFFF"/>
+          <w:lang w:val="en-US"/>
+        </w:rPr>
+        <w:t>(</w:t>
+      </w:r>
+      <w:r>
+        <w:rPr>
+          <w:rStyle w:val="texhtml"/>
+          <w:i/>
+          <w:iCs/>
+          <w:color w:val="222222"/>
+          <w:sz w:val="25"/>
+          <w:szCs w:val="25"/>
+          <w:shd w:val="clear" w:color="auto" w:fill="FFFFFF"/>
+          <w:lang w:val="en-US"/>
+        </w:rPr>
+        <w:t>g</w:t>
+      </w:r>
+      <w:r>
+        <w:rPr>
+          <w:rStyle w:val="texhtml"/>
+          <w:color w:val="222222"/>
+          <w:sz w:val="25"/>
+          <w:szCs w:val="25"/>
+          <w:shd w:val="clear" w:color="auto" w:fill="FFFFFF"/>
+          <w:lang w:val="en-US"/>
+        </w:rPr>
+        <w:t>(</w:t>
+      </w:r>
+      <w:r>
+        <w:rPr>
+          <w:rStyle w:val="texhtml"/>
+          <w:i/>
+          <w:iCs/>
+          <w:color w:val="222222"/>
+          <w:sz w:val="25"/>
+          <w:szCs w:val="25"/>
+          <w:shd w:val="clear" w:color="auto" w:fill="FFFFFF"/>
+          <w:lang w:val="en-US"/>
+        </w:rPr>
+        <w:t>x</w:t>
+      </w:r>
+      <w:r>
+        <w:rPr>
+          <w:rStyle w:val="texhtml"/>
+          <w:color w:val="222222"/>
+          <w:sz w:val="25"/>
+          <w:szCs w:val="25"/>
+          <w:shd w:val="clear" w:color="auto" w:fill="FFFFFF"/>
+          <w:lang w:val="en-US"/>
+        </w:rPr>
+        <w:t>))</w:t>
+      </w:r>
+      <w:r>
+        <w:rPr>
+          <w:rFonts w:ascii="Arial" w:hAnsi="Arial" w:cs="Arial"/>
+          <w:color w:val="222222"/>
+          <w:sz w:val="21"/>
+          <w:szCs w:val="21"/>
+          <w:shd w:val="clear" w:color="auto" w:fill="FFFFFF"/>
+          <w:lang w:val="en-US"/>
+        </w:rPr>
+        <w:t> for all </w:t>
+      </w:r>
+      <w:r>
+        <w:rPr>
+          <w:rFonts w:ascii="Arial" w:hAnsi="Arial" w:cs="Arial"/>
+          <w:i/>
+          <w:iCs/>
+          <w:color w:val="222222"/>
+          <w:sz w:val="21"/>
+          <w:szCs w:val="21"/>
+          <w:shd w:val="clear" w:color="auto" w:fill="FFFFFF"/>
+          <w:lang w:val="en-US"/>
+        </w:rPr>
+        <w:t>x</w:t>
+      </w:r>
+      <w:r>
+        <w:rPr>
+          <w:rFonts w:ascii="Arial" w:hAnsi="Arial" w:cs="Arial"/>
+          <w:color w:val="222222"/>
+          <w:sz w:val="21"/>
+          <w:szCs w:val="21"/>
+          <w:shd w:val="clear" w:color="auto" w:fill="FFFFFF"/>
+          <w:lang w:val="en-US"/>
+        </w:rPr>
+        <w:t>. Then one can also write</w:t>
+      </w:r>
+      <w:r>
+        <w:rPr>
+          <w:rFonts w:ascii="Arial" w:hAnsi="Arial" w:cs="Arial"/>
+          <w:color w:val="222222"/>
+          <w:sz w:val="21"/>
+          <w:szCs w:val="21"/>
+          <w:shd w:val="clear" w:color="auto" w:fill="FFFFFF"/>
+          <w:lang w:val="en-US"/>
+        </w:rPr>
+        <w:t>:</w:t>
+      </w:r>
+    </w:p>
+    <w:p>
+      <w:pPr>
+        <w:rPr>
+          <w:lang w:val="en-US"/>
+        </w:rPr>
+      </w:pPr>
+      <w:r>
+        <w:rPr>
+          <w:noProof/>
+        </w:rPr>
+        <w:drawing>
+          <wp:inline distT="0" distB="0" distL="0" distR="0" wp14:anchorId="6E374614" wp14:editId="3E310032">
+            <wp:extent cx="2589992" cy="414259"/>
+            <wp:effectExtent l="0" t="0" r="1270" b="5080"/>
+            <wp:docPr id="2" name="Bildobjekt 2"/>
+            <wp:cNvGraphicFramePr>
+              <a:graphicFrameLocks xmlns:a="http://schemas.openxmlformats.org/drawingml/2006/main" noChangeAspect="1"/>
+            </wp:cNvGraphicFramePr>
+            <a:graphic xmlns:a="http://schemas.openxmlformats.org/drawingml/2006/main">
+              <a:graphicData uri="http://schemas.openxmlformats.org/drawingml/2006/picture">
+                <pic:pic xmlns:pic="http://schemas.openxmlformats.org/drawingml/2006/picture">
+                  <pic:nvPicPr>
+                    <pic:cNvPr id="1" name=""/>
+                    <pic:cNvPicPr/>
+                  </pic:nvPicPr>
+                  <pic:blipFill rotWithShape="1">
+                    <a:blip r:embed="rId6"/>
+                    <a:srcRect t="56239" r="71711"/>
+                    <a:stretch/>
+                  </pic:blipFill>
+                  <pic:spPr bwMode="auto">
+                    <a:xfrm>
+                      <a:off x="0" y="0"/>
+                      <a:ext cx="2644342" cy="422952"/>
+                    </a:xfrm>
+                    <a:prstGeom prst="rect">
+                      <a:avLst/>
+                    </a:prstGeom>
+                    <a:ln>
+                      <a:noFill/>
+                    </a:ln>
+                    <a:extLst>
+                      <a:ext uri="{53640926-AAD7-44D8-BBD7-CCE9431645EC}">
+                        <a14:shadowObscured xmlns:a14="http://schemas.microsoft.com/office/drawing/2010/main"/>
+                      </a:ext>
+                    </a:extLst>
+                  </pic:spPr>
+                </pic:pic>
+              </a:graphicData>
+            </a:graphic>
+          </wp:inline>
+        </w:drawing>
+      </w:r>
+    </w:p>
+    <w:p>
+      <w:pPr>
+        <w:rPr>
+          <w:lang w:val="en-US"/>
+        </w:rPr>
+      </w:pPr>
+    </w:p>
+    <w:p>
+      <w:pPr>
+        <w:pStyle w:val="Rubrik2"/>
+        <w:rPr>
+          <w:lang w:val="en-US"/>
+        </w:rPr>
+      </w:pPr>
+      <w:r>
+        <w:rPr>
+          <w:lang w:val="en-US"/>
+        </w:rPr>
+        <w:t>Gradient descent</w:t>
+      </w:r>
+    </w:p>
+    <w:p>
+      <w:pPr>
+        <w:rPr>
+          <w:lang w:val="en-US"/>
+        </w:rPr>
+      </w:pPr>
+      <w:r>
+        <w:rPr>
+          <w:lang w:val="en-US"/>
+        </w:rPr>
+        <w:t>Tweak parameter array until you found the local extreme.</w:t>
+      </w:r>
+    </w:p>
+    <w:p>
+      <w:pPr>
+        <w:rPr>
+          <w:lang w:val="en-US"/>
+        </w:rPr>
+      </w:pPr>
+    </w:p>
+    <w:p>
+      <w:pPr>
+        <w:pStyle w:val="Rubrik1"/>
+        <w:rPr>
+          <w:lang w:val="en-US"/>
+        </w:rPr>
+      </w:pPr>
+      <w:proofErr w:type="spellStart"/>
+      <w:r>
+        <w:rPr>
+          <w:lang w:val="en-US"/>
+        </w:rPr>
+        <w:t>Keras</w:t>
+      </w:r>
+      <w:proofErr w:type="spellEnd"/>
+      <w:r>
+        <w:rPr>
+          <w:lang w:val="en-US"/>
+        </w:rPr>
+        <w:t xml:space="preserve"> in chapter 2.1</w:t>
+      </w:r>
+    </w:p>
+    <w:p>
+      <w:pPr>
+        <w:rPr>
+          <w:lang w:val="en-US"/>
+        </w:rPr>
+      </w:pPr>
+      <w:r>
+        <w:rPr>
+          <w:b/>
+          <w:lang w:val="en-US"/>
+        </w:rPr>
+        <w:t>Activation=’</w:t>
+      </w:r>
+      <w:proofErr w:type="spellStart"/>
+      <w:r>
+        <w:rPr>
+          <w:b/>
+          <w:lang w:val="en-US"/>
+        </w:rPr>
+        <w:t>relu</w:t>
+      </w:r>
+      <w:proofErr w:type="spellEnd"/>
+      <w:r>
+        <w:rPr>
+          <w:b/>
+          <w:lang w:val="en-US"/>
+        </w:rPr>
+        <w:t>’</w:t>
+      </w:r>
+      <w:r>
+        <w:rPr>
+          <w:lang w:val="en-US"/>
+        </w:rPr>
+        <w:t xml:space="preserve"> is specifying the activation function. </w:t>
+      </w:r>
+    </w:p>
+    <w:p>
+      <w:pPr>
+        <w:rPr>
+          <w:lang w:val="en-US"/>
+        </w:rPr>
+      </w:pPr>
+    </w:p>
+    <w:p>
+      <w:pPr>
+        <w:rPr>
+          <w:lang w:val="en-US"/>
+        </w:rPr>
+      </w:pPr>
+      <w:r>
+        <w:rPr>
+          <w:noProof/>
+          <w:lang w:val="en-US"/>
+        </w:rPr>
+        <mc:AlternateContent>
+          <mc:Choice Requires="wpi">
+            <w:drawing>
+              <wp:anchor distT="0" distB="0" distL="114300" distR="114300" simplePos="0" relativeHeight="251694080" behindDoc="0" locked="0" layoutInCell="1" allowOverlap="1" wp14:anchorId="3257F309" wp14:editId="71895B56">
+                <wp:simplePos x="0" y="0"/>
+                <wp:positionH relativeFrom="column">
+                  <wp:posOffset>3391548</wp:posOffset>
+                </wp:positionH>
+                <wp:positionV relativeFrom="paragraph">
+                  <wp:posOffset>-442262</wp:posOffset>
+                </wp:positionV>
+                <wp:extent cx="2981268" cy="905347"/>
+                <wp:effectExtent l="57150" t="38100" r="48260" b="47625"/>
+                <wp:wrapNone/>
+                <wp:docPr id="37" name="Pennanteckning 37"/>
+                <wp:cNvGraphicFramePr/>
+                <a:graphic xmlns:a="http://schemas.openxmlformats.org/drawingml/2006/main">
+                  <a:graphicData uri="http://schemas.microsoft.com/office/word/2010/wordprocessingInk">
+                    <w14:contentPart bwMode="auto" r:id="rId7">
+                      <w14:nvContentPartPr>
+                        <w14:cNvContentPartPr/>
+                      </w14:nvContentPartPr>
+                      <w14:xfrm>
+                        <a:off x="0" y="0"/>
+                        <a:ext cx="2981268" cy="905347"/>
+                      </w14:xfrm>
+                    </w14:contentPart>
+                  </a:graphicData>
+                </a:graphic>
+                <wp14:sizeRelH relativeFrom="margin">
+                  <wp14:pctWidth>0</wp14:pctWidth>
+                </wp14:sizeRelH>
+                <wp14:sizeRelV relativeFrom="margin">
+                  <wp14:pctHeight>0</wp14:pctHeight>
+                </wp14:sizeRelV>
+              </wp:anchor>
+            </w:drawing>
+          </mc:Choice>
+          <mc:Fallback>
+            <w:pict>
+              <v:shapetype w14:anchorId="44716657" id="_x0000_t75" coordsize="21600,21600" o:spt="75" o:preferrelative="t" path="m@4@5l@4@11@9@11@9@5xe" filled="f" stroked="f">
+                <v:stroke joinstyle="miter"/>
+                <v:formulas>
+                  <v:f eqn="if lineDrawn pixelLineWidth 0"/>
+                  <v:f eqn="sum @0 1 0"/>
+                  <v:f eqn="sum 0 0 @1"/>
+                  <v:f eqn="prod @2 1 2"/>
+                  <v:f eqn="prod @3 21600 pixelWidth"/>
+                  <v:f eqn="prod @3 21600 pixelHeight"/>
+                  <v:f eqn="sum @0 0 1"/>
+                  <v:f eqn="prod @6 1 2"/>
+                  <v:f eqn="prod @7 21600 pixelWidth"/>
+                  <v:f eqn="sum @8 21600 0"/>
+                  <v:f eqn="prod @7 21600 pixelHeight"/>
+                  <v:f eqn="sum @10 21600 0"/>
+                </v:formulas>
+                <v:path o:extrusionok="f" gradientshapeok="t" o:connecttype="rect"/>
+                <o:lock v:ext="edit" aspectratio="t"/>
+              </v:shapetype>
+              <v:shape id="Pennanteckning 37" o:spid="_x0000_s1026" type="#_x0000_t75" style="position:absolute;margin-left:266.35pt;margin-top:-35.5pt;width:236.2pt;height:72.7pt;z-index:251694080;visibility:visible;mso-wrap-style:square;mso-width-percent:0;mso-height-percent:0;mso-wrap-distance-left:9pt;mso-wrap-distance-top:0;mso-wrap-distance-right:9pt;mso-wrap-distance-bottom:0;mso-position-horizontal:absolute;mso-position-horizontal-relative:text;mso-position-vertical:absolute;mso-position-vertical-relative:text;mso-width-percent:0;mso-height-percent:0;mso-width-relative:margin;mso-height-relative:margin" o:gfxdata="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">
+                <v:imagedata r:id="rId8" o:title=""/>
+              </v:shape>
+            </w:pict>
+          </mc:Fallback>
+        </mc:AlternateContent>
+      </w:r>
+      <w:r>
+        <w:rPr>
+          <w:lang w:val="en-US"/>
+        </w:rPr>
+        <w:t>When overfitting the training model has a significantly</w:t>
+      </w:r>
       <w:bookmarkStart w:id="0" w:name="_GoBack"/>
       <w:bookmarkEnd w:id="0"/>
+      <w:r>
+        <w:rPr>
+          <w:lang w:val="en-US"/>
+        </w:rPr>
+        <w:t xml:space="preserve"> better </w:t>
+      </w:r>
+    </w:p>
+    <w:p>
+      <w:pPr>
+        <w:rPr>
+          <w:lang w:val="en-US"/>
+        </w:rPr>
+      </w:pPr>
+      <w:r>
+        <w:rPr>
+          <w:lang w:val="en-US"/>
+        </w:rPr>
+        <w:t>accuracy than the test data.</w:t>
+      </w:r>
     </w:p>
     <w:sectPr>
       <w:pgSz w:w="11906" w:h="16838"/>
@@ -135,6 +1668,127 @@
     </w:sectPr>
   </w:body>
 </w:document>
+</file>
+
+<file path=word/numbering.xml><?xml version="1.0" encoding="utf-8"?>
+<w:numbering xmlns:wpc="http://schemas.microsoft.com/office/word/2010/wordprocessingCanvas" xmlns:cx="http://schemas.microsoft.com/office/drawing/2014/chartex" xmlns:cx1="http://schemas.microsoft.com/office/drawing/2015/9/8/chartex" xmlns:cx2="http://schemas.microsoft.com/office/drawing/2015/10/21/chartex" xmlns:cx3="http://schemas.microsoft.com/office/drawing/2016/5/9/chartex" xmlns:cx4="http://schemas.microsoft.com/office/drawing/2016/5/10/chartex" xmlns:cx5="http://schemas.microsoft.com/office/drawing/2016/5/11/chartex" xmlns:cx6="http://schemas.microsoft.com/office/drawing/2016/5/12/chartex" xmlns:cx7="http://schemas.microsoft.com/office/drawing/2016/5/13/chartex" xmlns:cx8="http://schemas.microsoft.com/office/drawing/2016/5/14/chartex" xmlns:mc="http://schemas.openxmlformats.org/markup-compatibility/2006" xmlns:aink="http://schemas.microsoft.com/office/drawing/2016/ink" xmlns:am3d="http://schemas.microsoft.com/office/drawing/2017/model3d" xmlns:o="urn:schemas-microsoft-com:office:office" xmlns:r="http://schemas.openxmlformats.org/officeDocument/2006/relationships" xmlns:m="http://schemas.openxmlformats.org/officeDocument/2006/math" xmlns:v="urn:schemas-microsoft-com:vml" xmlns:wp14="http://schemas.microsoft.com/office/word/2010/wordprocessingDrawing" xmlns:wp="http://schemas.openxmlformats.org/drawingml/2006/wordprocessingDrawing" xmlns:w10="urn:schemas-microsoft-com:office:word" xmlns:w="http://schemas.openxmlformats.org/wordprocessingml/2006/main" xmlns:w14="http://schemas.microsoft.com/office/word/2010/wordml" xmlns:w15="http://schemas.microsoft.com/office/word/2012/wordml" xmlns:w16cid="http://schemas.microsoft.com/office/word/2016/wordml/cid" xmlns:w16se="http://schemas.microsoft.com/office/word/2015/wordml/symex" xmlns:wpg="http://schemas.microsoft.com/office/word/2010/wordprocessingGroup" xmlns:wpi="http://schemas.microsoft.com/office/word/2010/wordprocessingInk" xmlns:wne="http://schemas.microsoft.com/office/word/2006/wordml" xmlns:wps="http://schemas.microsoft.com/office/word/2010/wordprocessingShape" mc:Ignorable="w14 w15 w16se w16cid wp14">
+  <w:abstractNum w:abstractNumId="0" w15:restartNumberingAfterBreak="0">
+    <w:nsid w:val="4E0B52FF"/>
+    <w:multiLevelType w:val="hybridMultilevel"/>
+    <w:tmpl w:val="89AC2DDC"/>
+    <w:lvl w:ilvl="0" w:tplc="04090001">
+      <w:start w:val="1"/>
+      <w:numFmt w:val="bullet"/>
+      <w:lvlText w:val=""/>
+      <w:lvlJc w:val="left"/>
+      <w:pPr>
+        <w:ind w:left="720" w:hanging="360"/>
+      </w:pPr>
+      <w:rPr>
+        <w:rFonts w:ascii="Symbol" w:hAnsi="Symbol" w:hint="default"/>
+      </w:rPr>
+    </w:lvl>
+    <w:lvl w:ilvl="1" w:tplc="04090003" w:tentative="1">
+      <w:start w:val="1"/>
+      <w:numFmt w:val="bullet"/>
+      <w:lvlText w:val="o"/>
+      <w:lvlJc w:val="left"/>
+      <w:pPr>
+        <w:ind w:left="1440" w:hanging="360"/>
+      </w:pPr>
+      <w:rPr>
+        <w:rFonts w:ascii="Courier New" w:hAnsi="Courier New" w:cs="Courier New" w:hint="default"/>
+      </w:rPr>
+    </w:lvl>
+    <w:lvl w:ilvl="2" w:tplc="04090005" w:tentative="1">
+      <w:start w:val="1"/>
+      <w:numFmt w:val="bullet"/>
+      <w:lvlText w:val=""/>
+      <w:lvlJc w:val="left"/>
+      <w:pPr>
+        <w:ind w:left="2160" w:hanging="360"/>
+      </w:pPr>
+      <w:rPr>
+        <w:rFonts w:ascii="Wingdings" w:hAnsi="Wingdings" w:hint="default"/>
+      </w:rPr>
+    </w:lvl>
+    <w:lvl w:ilvl="3" w:tplc="04090001" w:tentative="1">
+      <w:start w:val="1"/>
+      <w:numFmt w:val="bullet"/>
+      <w:lvlText w:val=""/>
+      <w:lvlJc w:val="left"/>
+      <w:pPr>
+        <w:ind w:left="2880" w:hanging="360"/>
+      </w:pPr>
+      <w:rPr>
+        <w:rFonts w:ascii="Symbol" w:hAnsi="Symbol" w:hint="default"/>
+      </w:rPr>
+    </w:lvl>
+    <w:lvl w:ilvl="4" w:tplc="04090003" w:tentative="1">
+      <w:start w:val="1"/>
+      <w:numFmt w:val="bullet"/>
+      <w:lvlText w:val="o"/>
+      <w:lvlJc w:val="left"/>
+      <w:pPr>
+        <w:ind w:left="3600" w:hanging="360"/>
+      </w:pPr>
+      <w:rPr>
+        <w:rFonts w:ascii="Courier New" w:hAnsi="Courier New" w:cs="Courier New" w:hint="default"/>
+      </w:rPr>
+    </w:lvl>
+    <w:lvl w:ilvl="5" w:tplc="04090005" w:tentative="1">
+      <w:start w:val="1"/>
+      <w:numFmt w:val="bullet"/>
+      <w:lvlText w:val=""/>
+      <w:lvlJc w:val="left"/>
+      <w:pPr>
+        <w:ind w:left="4320" w:hanging="360"/>
+      </w:pPr>
+      <w:rPr>
+        <w:rFonts w:ascii="Wingdings" w:hAnsi="Wingdings" w:hint="default"/>
+      </w:rPr>
+    </w:lvl>
+    <w:lvl w:ilvl="6" w:tplc="04090001" w:tentative="1">
+      <w:start w:val="1"/>
+      <w:numFmt w:val="bullet"/>
+      <w:lvlText w:val=""/>
+      <w:lvlJc w:val="left"/>
+      <w:pPr>
+        <w:ind w:left="5040" w:hanging="360"/>
+      </w:pPr>
+      <w:rPr>
+        <w:rFonts w:ascii="Symbol" w:hAnsi="Symbol" w:hint="default"/>
+      </w:rPr>
+    </w:lvl>
+    <w:lvl w:ilvl="7" w:tplc="04090003" w:tentative="1">
+      <w:start w:val="1"/>
+      <w:numFmt w:val="bullet"/>
+      <w:lvlText w:val="o"/>
+      <w:lvlJc w:val="left"/>
+      <w:pPr>
+        <w:ind w:left="5760" w:hanging="360"/>
+      </w:pPr>
+      <w:rPr>
+        <w:rFonts w:ascii="Courier New" w:hAnsi="Courier New" w:cs="Courier New" w:hint="default"/>
+      </w:rPr>
+    </w:lvl>
+    <w:lvl w:ilvl="8" w:tplc="04090005" w:tentative="1">
+      <w:start w:val="1"/>
+      <w:numFmt w:val="bullet"/>
+      <w:lvlText w:val=""/>
+      <w:lvlJc w:val="left"/>
+      <w:pPr>
+        <w:ind w:left="6480" w:hanging="360"/>
+      </w:pPr>
+      <w:rPr>
+        <w:rFonts w:ascii="Wingdings" w:hAnsi="Wingdings" w:hint="default"/>
+      </w:rPr>
+    </w:lvl>
+  </w:abstractNum>
+  <w:num w:numId="1">
+    <w:abstractNumId w:val="0"/>
+  </w:num>
+</w:numbering>
 </file>
 
 <file path=word/styles.xml><?xml version="1.0" encoding="utf-8"?>
@@ -552,6 +2206,28 @@
       <w:szCs w:val="32"/>
     </w:rPr>
   </w:style>
+  <w:style w:type="paragraph" w:styleId="Rubrik2">
+    <w:name w:val="heading 2"/>
+    <w:basedOn w:val="Normal"/>
+    <w:next w:val="Normal"/>
+    <w:link w:val="Rubrik2Char"/>
+    <w:uiPriority w:val="9"/>
+    <w:unhideWhenUsed/>
+    <w:qFormat/>
+    <w:rsid w:val="000E54F8"/>
+    <w:pPr>
+      <w:keepNext/>
+      <w:keepLines/>
+      <w:spacing w:before="40"/>
+      <w:outlineLvl w:val="1"/>
+    </w:pPr>
+    <w:rPr>
+      <w:rFonts w:asciiTheme="majorHAnsi" w:eastAsiaTheme="majorEastAsia" w:hAnsiTheme="majorHAnsi" w:cstheme="majorBidi"/>
+      <w:color w:val="2F5496" w:themeColor="accent1" w:themeShade="BF"/>
+      <w:sz w:val="26"/>
+      <w:szCs w:val="26"/>
+    </w:rPr>
+  </w:style>
   <w:style w:type="character" w:default="1" w:styleId="Standardstycketeckensnitt">
     <w:name w:val="Default Paragraph Font"/>
     <w:uiPriority w:val="1"/>
@@ -625,7 +2301,84 @@
       <w:szCs w:val="32"/>
     </w:rPr>
   </w:style>
+  <w:style w:type="paragraph" w:styleId="Liststycke">
+    <w:name w:val="List Paragraph"/>
+    <w:basedOn w:val="Normal"/>
+    <w:uiPriority w:val="34"/>
+    <w:qFormat/>
+    <w:rsid w:val="009E5D1C"/>
+    <w:pPr>
+      <w:ind w:left="720"/>
+      <w:contextualSpacing/>
+    </w:pPr>
+  </w:style>
+  <w:style w:type="character" w:customStyle="1" w:styleId="Rubrik2Char">
+    <w:name w:val="Rubrik 2 Char"/>
+    <w:basedOn w:val="Standardstycketeckensnitt"/>
+    <w:link w:val="Rubrik2"/>
+    <w:uiPriority w:val="9"/>
+    <w:rsid w:val="000E54F8"/>
+    <w:rPr>
+      <w:rFonts w:asciiTheme="majorHAnsi" w:eastAsiaTheme="majorEastAsia" w:hAnsiTheme="majorHAnsi" w:cstheme="majorBidi"/>
+      <w:color w:val="2F5496" w:themeColor="accent1" w:themeShade="BF"/>
+      <w:sz w:val="26"/>
+      <w:szCs w:val="26"/>
+    </w:rPr>
+  </w:style>
+  <w:style w:type="character" w:customStyle="1" w:styleId="texhtml">
+    <w:name w:val="texhtml"/>
+    <w:basedOn w:val="Standardstycketeckensnitt"/>
+    <w:rsid w:val="004F265B"/>
+  </w:style>
 </w:styles>
+</file>
+
+<file path=word/ink/ink1.xml><?xml version="1.0" encoding="utf-8"?>
+<inkml:ink xmlns:inkml="http://www.w3.org/2003/InkML">
+  <inkml:definitions>
+    <inkml:context xml:id="ctx0">
+      <inkml:inkSource xml:id="inkSrc0">
+        <inkml:traceFormat>
+          <inkml:channel name="X" type="integer" min="-2.14748E9" max="2.14748E9" units="cm"/>
+          <inkml:channel name="Y" type="integer" min="-2.14748E9" max="2.14748E9" units="cm"/>
+        </inkml:traceFormat>
+        <inkml:channelProperties>
+          <inkml:channelProperty channel="X" name="resolution" value="1000" units="1/cm"/>
+          <inkml:channelProperty channel="Y" name="resolution" value="1000" units="1/cm"/>
+        </inkml:channelProperties>
+      </inkml:inkSource>
+      <inkml:timestamp xml:id="ts0" timeString="2018-11-07T13:56:44.872"/>
+    </inkml:context>
+    <inkml:brush xml:id="br0">
+      <inkml:brushProperty name="width" value="0.05" units="cm"/>
+      <inkml:brushProperty name="height" value="0.05" units="cm"/>
+      <inkml:brushProperty name="ignorePressure" value="1"/>
+    </inkml:brush>
+  </inkml:definitions>
+  <inkml:trace contextRef="#ctx0" brushRef="#br0">861 2465,'13'-15,"64"-86,36-35,3-3,148-198,-246 316</inkml:trace>
+  <inkml:trace contextRef="#ctx0" brushRef="#br0" timeOffset="13923.41">300 1893,'0'0,"0"0,0 0,0 0,0 0,0 0,0 0,0 0,0 0</inkml:trace>
+  <inkml:trace contextRef="#ctx0" brushRef="#br0" timeOffset="14212.324">375 2517,'0'0,"0"0,0 0,0 0,0 0</inkml:trace>
+  <inkml:trace contextRef="#ctx0" brushRef="#br0" timeOffset="-453.374">693 1431,'24'-7,"75"-22,21 2,-18 4,6-6,93-50,-176 68</inkml:trace>
+  <inkml:trace contextRef="#ctx0" brushRef="#br0" timeOffset="-1735.128">581 179,'83'1,"-1"4,0 5,39 12,-69-9,0 3,-1 3,-1 2,-1 3,43 29,133 101,-188-129</inkml:trace>
+  <inkml:trace contextRef="#ctx0" brushRef="#br0" timeOffset="-924.568">637 624,'18'7,"59"12,-1-4,2-5,50-1,-85-6,36 2,-22-4,0 4,-1 3,54 16,-84-15</inkml:trace>
+  <inkml:trace contextRef="#ctx0" brushRef="#br0" timeOffset="1919.03">1 1,'0'0,"0"8,1 0,0 0,1 0,0-1,1 5,4 19,-2 12,-1-1,-2 32,1 0,-3-74,0 0,0 1,-1-1,1 0,0 0,0 0,0 0,0 1,0-1,0 0,0 0,0 0,0 0,0 1,0-1,1 0,-1 0,0 0,0 0,0 0,0 1,0-1,0 0,0 0,0 0,0 0,0 0,0 0,0 1,1-1,-1 0,0 0,0 0,0 0,0 0,0 0,0 0,1 0,-1 0,0 0,0 0,0 0,0 0,0 0,1 0,-1 0,0 0,0 0,0 0,0 0,0 0,0 0,8-9,10-21,-16 25,16-30,2 1,0 1,2 1,1 1,23-25,-45 56,-1 0,1-1,-1 1,1-1,-1 1,1 0,-1-1,1 1,-1 0,1 0,0-1,-1 1,1 0,-1 0,1 0,0 0,-1 0,1 0,-1 0,1 0,0 0,-1 0,1 0,-1 1,1-1,0 0,-1 0,1 1,-1-1,1 1,-1-1,1 0,-1 1,1-1,-1 1,0-1,1 1,-1-1,1 1,-1 0,14 29,-11-22,20 53,-8-22,0-1,2-1,1-1,4 3,-22-37,1-1,0 0,-1 0,1-1,0 1,0 0,-1 0,1 0,0 0,0-1,0 1,0-1,0 1,0-1,0 1,0-1,0 1,0-1,0 0,0 0,0 0,0 0,0 0,1 0,0 0,0-1,0 0,0 0,0 0,0 0,0 0,-1 0,1-1,0 1,-1-1,1 1,0-2,6-7,0-1,-1 0,-1 0,4-7,-7 12,16-32,-1-2,6-21,-12 26</inkml:trace>
+  <inkml:trace contextRef="#ctx0" brushRef="#br0" timeOffset="2470.698">821 44,'0'0,"0"0,0 0,0 0,0 0,0 2,0 9,-4 12,-2 8,0-1</inkml:trace>
+  <inkml:trace contextRef="#ctx0" brushRef="#br0" timeOffset="4391.43">38 468,'0'25,"0"309,2-330,4-13,6-16,-12 24,128-284,-128 284,0 1,0 0,0 0,0-1,1 1,-1 0,0 0,0 0,0-1,0 1,0 0,0 0,0-1,0 1,1 0,-1 0,0 0,0 0,0-1,0 1,0 0,1 0,-1 0,0 0,0 0,0 0,1-1,-1 1,0 0,0 0,0 0,1 0,-1 0,0 0,0 0,0 0,1 0,-1 0,0 0,0 0,0 0,1 0,-1 1,0-1,0 0,1 0,5 14,3 33,-7-38,6 44,17 76,-21-113,1 0,0-1,0 0,1 0,1 0,5 8,-11-22,0 1,0-1,-1 1,1-1,0 0,1 0,-1 0,0 1,0-1,0 0,0-1,1 1,-1 0,0 0,1-1,-1 1,1-1,-1 1,1-1,-1 0,0 1,1-1,0 0,1-1,-1 1,1-1,-1 0,1 0,-1 0,1-1,-1 1,0-1,1 1,-1-1,0 0,2-1,6-9,0 0,0-1,-1 0,6-11,-9 15,12-23,16-32,-24 42</inkml:trace>
+  <inkml:trace contextRef="#ctx0" brushRef="#br0" timeOffset="5393.732">412 966,'28'-14,"1"-1,-1 0,0 2,1 1,0 1,0 2,2 1,-18 29,0 0,10 8,-10-14,0-2,1 0,9 6,-18-15,0 0,0-1,0 0,1 0,-1-1,1 0,-1 0,1 0,0-1,0 0,-1 0,6-1,-8-1</inkml:trace>
+  <inkml:trace contextRef="#ctx0" brushRef="#br0" timeOffset="12076.24">469 953,'2'-32,"1"19,1 0,0 1,1-1,0 1,1 0,0 1,1-1,-1 2,2-1,-1 1,1 0,1 1,0 0,0 1,1-1,7-5,0 0,1 2,0 1,1 1,0 0,0 2,0 1,3 0,-18 6,1-1,-1 1,1 0,0 0,0 0,0 1,0 0,1 0,-5 0,0 0,0 1,0-1,0 0,0 1,0-1,0 1,0 0,0-1,0 1,0 0,0 0,-1-1,1 1,0 0,0 0,-1 0,1 0,-1 0,1 0,-1 0,1 1,-1-1,1 0,-1 0,0 0,1 0,-1 1,0-1,0 0,0 0,0 1,0-1,0 0,0 1,0 31,0 0,-2-1,-1 1,-1-1,-1 0,-2 0,0-1,-2 0,-5 11,10-33,-1 0,0 0,-1-1,0 0,0 0,0 0,-1-1,0 0,-7 5,-14 10,0-2,-2-1,23-14,5-3,-1 0,1 0,-1-1,0 1,0-1,1 0,-1 0,0 0,0 0,0-1,0 0,0 1,0-1,-1 0,46-2,31 5,32 9,-31-3,-71-8,-1-1,1 1,-1 0,1 0,-1 0,1 0,-1 0,1 1,-1 0,1 0,5 5</inkml:trace>
+  <inkml:trace contextRef="#ctx0" brushRef="#br0" timeOffset="13659.361">375 1337,'0'0,"0"0,0 0,0 0,0 0,0 0,0 0,0 4,0 3,0 1</inkml:trace>
+  <inkml:trace contextRef="#ctx0" brushRef="#br0" timeOffset="15719.974">2524 528,'0'0,"0"0,-4-4,-16-13,-1 2,0 1,0 1,-1 2,-1 0,0 2,-8-2,-48-12,-40-4,114 26,-24-5,0 1,0 2,0 1,0 2,0 2,-29 5,44-4,0 1,0 1,0 0,1 1,0 1,-1 0,2 1,-1 1,1 0,0 1,1 1,0 0,0 1,-8 12,1 4,1 1,1 0,1 1,1 1,1 1,2 0,0 1,2 1,2 0,0 0,2 1,1-1,1 1,1 0,2 0,1 1,2-1,1 5,1-11,2 0,1 0,0-1,2 0,1-1,2 4,7 10,2 0,1-1,13 15,-24-41,-1 1,2-2,0 0,0-1,1 0,0-2,1 0,0 0,0-2,0 0,1-1,0-1,0-1,1-1,7 1,0-1,1-1,-1-2,1-1,-1-1,1-1,-1-2,0-1,0-1,0-1,6-5,-20 8,-1 0,1-1,-1-1,0 0,0-1,0 0,-1 0,0-1,0 0,-1-1,0 0,0 0,5-9,-5 3,0 0,-1 0,0 0,-1-1,-1 0,0 0,0 0,-1-1,0-14,10-168,-7 0,-7-17,0 97,1 89</inkml:trace>
+  <inkml:trace contextRef="#ctx0" brushRef="#br0" timeOffset="17242.538">2754 928,'0'0,"0"0,0 0,0 0,0 0,24 2,117 25,20 14,47 10,308 34,3-26,-488-56,16 3,-13-1,0-2,0-2,21-3,-74-28,-42-59,-51-71,87 129,0 1,-2 2,-27-22,22 24,0 1,-2 3,0 1,-1 2,-34-13,141 87,66 36,-8-7,64 60,-187-138,1 0,-1 1,0 0,-1 0,0 1,4 6,-8-12,-1 0,0 1,0-1,0 1,0-1,0 1,0 0,0-1,-1 1,1 0,-1 0,1-1,-1 1,0 0,0 0,0 0,-1-1,1 1,0 0,-1 0,0-1,1 1,-1 0,0-1,0 1,0-1,-1 1,-8 14,-1-1,0 0,-1-1,-1-1,0 0,-1-1,0-1,-13 9,-38 36,15-6,31-32</inkml:trace>
+  <inkml:trace contextRef="#ctx0" brushRef="#br0" timeOffset="18359.356">2328 518,'0'-2,"-1"-1,0 1,1 0,-1 0,0 0,0 0,0 0,0 0,0 0,-1 1,1-1,0 0,-1 1,0-2,-23-21,25 24,-13-11,1 1,-1 1,-1 0,0 1,10 5,0 1,-1 0,1 0,0 1,-1-1,1 1,0 0,-1 1,1-1,-1 1,0 0,1 0,-1 1,1 0,-4 0,6 1,0-1,0 0,1 1,-1-1,0 1,1-1,-1 1,1 0,-1 0,1 0,0 0,0 0,0 0,0 1,0-1,0 0,0 1,0-1,1 1,-1-1,1 1,0-1,-1 2,0 11,0 0,1 0,1 10,-1-9,5 155,-1 3,-9 100,4-248</inkml:trace>
+  <inkml:trace contextRef="#ctx0" brushRef="#br0" timeOffset="18723.821">1929 1070,'0'0,"0"0,1 0,7 0,11 0,16 0,13 0,4 0,1 0,-6 0,-5 2,-9 1,-9 0</inkml:trace>
+  <inkml:trace contextRef="#ctx0" brushRef="#br0" timeOffset="24675.374">7526 780,'-13'21,"-28"32,-2-3,-10 7,-7 8,-81 91,120-133</inkml:trace>
+  <inkml:trace contextRef="#ctx0" brushRef="#br0" timeOffset="24990.302">7135 847,'0'0,"0"0,1 2,4 4,4 12,7 12,7 15,6 12,6 6,-1 0,-1-6,-6-9,-7-11,-7-12,-6-10</inkml:trace>
+  <inkml:trace contextRef="#ctx0" brushRef="#br0" timeOffset="25287.277">7079 424,'0'0,"0"0,0 0,2 0,5 2,8 3,14 2,16 3,11 0,4 2,-6 0,-11-2</inkml:trace>
+  <inkml:trace contextRef="#ctx0" brushRef="#br0" timeOffset="25795.025">7828 268,'13'13,"16"21,-1 1,-2 2,23 39,62 129,-82-149,0-1,4 6,-2 1,5 20,-29-63,0 1,-1 0,-1 0,0 0,-1 0,-1 1,-1 0,0 0,-2 0,0 2,-3 12,-1 0,-2 0,-1 0,-1-1,-2-1,-10 27,-12 21,-3-2,-6 6,14-32</inkml:trace>
+  <inkml:trace contextRef="#ctx0" brushRef="#br0" timeOffset="22578.421">6155 604,'0'0,"-7"-13,-43-56,-3 3,-40-36,65 71,-6-6,-1 2,-2 1,-38-26,61 50,0 1,0 1,0 0,-1 2,0 0,0 0,-1 2,1 0,-1 1,0 1,0 1,0 1,-5 1,14 0,-1 1,0 0,1 1,-1 0,1 0,-1 1,1 0,0 1,1 0,-1 0,1 0,-1 1,1 0,1 1,-1 0,1 0,0 0,0 1,1 0,0 0,-1 3,-8 18,2 0,1 1,1 0,1 0,-3 23,2 4,1 0,3 1,2 0,2 0,2 9,10 112,7 0,9 161,-27-332,2 54,-3 27,1-83</inkml:trace>
+  <inkml:trace contextRef="#ctx0" brushRef="#br0" timeOffset="22946.515">5263 1297,'0'0,"0"0,0 0,2 0,5 0,12 0,13 0,11-2,7-2,3-3,1-2,0-2,0 3,-5 4,-11 1</inkml:trace>
+  <inkml:trace contextRef="#ctx0" brushRef="#br0" timeOffset="23766.512">6679 290,'-5'23,"-17"33,-2-1,-2-1,-14 18,8-12,-46 83,20-40,5 2,-20 56,67-146,1 0,1 1,-1 0,2 0,0 0,1 1,0-1,1 1,0 0,2-1,-1 1,2 0,0-1,0 1,1-1,1 0,0 0,1 0,1-1,0 0,0 0,2-1,-1 0,8 10,7 10,2-2,0-2,13 12,9 6</inkml:trace>
+</inkml:ink>
 </file>
 
 <file path=word/theme/theme1.xml><?xml version="1.0" encoding="utf-8"?>

</xml_diff>